<commit_message>
#571 - Design Doc update
</commit_message>
<xml_diff>
--- a/design/Design Specification - Capture - July2015 GH571 Existing customer Renewal Term bug (CR 14073).docx
+++ b/design/Design Specification - Capture - July2015 GH571 Existing customer Renewal Term bug (CR 14073).docx
@@ -2767,7 +2767,7 @@
         <w:pStyle w:val="NormalWeb"/>
         <w:shd w:val="clear" w:color="auto" w:fill="FFFFFF"/>
         <w:spacing w:before="0" w:beforeAutospacing="0" w:line="336" w:lineRule="atLeast"/>
-        <w:ind w:left="-1170" w:firstLine="90"/>
+        <w:ind w:left="-270" w:firstLine="90"/>
         <w:rPr>
           <w:rFonts w:asciiTheme="minorHAnsi" w:hAnsiTheme="minorHAnsi"/>
         </w:rPr>
@@ -2779,8 +2779,51 @@
           <w:sz w:val="21"/>
           <w:szCs w:val="21"/>
         </w:rPr>
+        <w:lastRenderedPageBreak/>
         <w:br/>
       </w:r>
+      <w:bookmarkStart w:id="21" w:name="_GoBack"/>
+      <w:r>
+        <w:rPr>
+          <w:noProof/>
+        </w:rPr>
+        <w:drawing>
+          <wp:inline distT="0" distB="0" distL="0" distR="0" wp14:anchorId="17AB4EFC" wp14:editId="3B1785DC">
+            <wp:extent cx="5715000" cy="3287346"/>
+            <wp:effectExtent l="0" t="0" r="0" b="8890"/>
+            <wp:docPr id="5" name="Picture 5"/>
+            <wp:cNvGraphicFramePr>
+              <a:graphicFrameLocks xmlns:a="http://schemas.openxmlformats.org/drawingml/2006/main" noChangeAspect="1"/>
+            </wp:cNvGraphicFramePr>
+            <a:graphic xmlns:a="http://schemas.openxmlformats.org/drawingml/2006/main">
+              <a:graphicData uri="http://schemas.openxmlformats.org/drawingml/2006/picture">
+                <pic:pic xmlns:pic="http://schemas.openxmlformats.org/drawingml/2006/picture">
+                  <pic:nvPicPr>
+                    <pic:cNvPr id="0" name=""/>
+                    <pic:cNvPicPr/>
+                  </pic:nvPicPr>
+                  <pic:blipFill>
+                    <a:blip r:embed="rId19"/>
+                    <a:stretch>
+                      <a:fillRect/>
+                    </a:stretch>
+                  </pic:blipFill>
+                  <pic:spPr>
+                    <a:xfrm>
+                      <a:off x="0" y="0"/>
+                      <a:ext cx="5715000" cy="3287346"/>
+                    </a:xfrm>
+                    <a:prstGeom prst="rect">
+                      <a:avLst/>
+                    </a:prstGeom>
+                  </pic:spPr>
+                </pic:pic>
+              </a:graphicData>
+            </a:graphic>
+          </wp:inline>
+        </w:drawing>
+      </w:r>
+      <w:bookmarkEnd w:id="21"/>
     </w:p>
     <w:p>
       <w:pPr>
@@ -2795,8 +2838,6 @@
         </w:rPr>
         <w:t>Impacted Systems (InfoPro, TIBCO and BI)</w:t>
       </w:r>
-      <w:bookmarkStart w:id="21" w:name="_GoBack"/>
-      <w:bookmarkEnd w:id="21"/>
     </w:p>
     <w:p>
       <w:pPr>
@@ -2988,8 +3029,8 @@
       </w:pPr>
     </w:p>
     <w:sectPr>
-      <w:headerReference w:type="default" r:id="rId19"/>
-      <w:footerReference w:type="default" r:id="rId20"/>
+      <w:headerReference w:type="default" r:id="rId20"/>
+      <w:footerReference w:type="default" r:id="rId21"/>
       <w:pgSz w:w="12240" w:h="15840" w:code="1"/>
       <w:pgMar w:top="1440" w:right="1440" w:bottom="1440" w:left="1800" w:header="720" w:footer="720" w:gutter="0"/>
       <w:pgNumType w:start="4"/>
@@ -3178,7 +3219,7 @@
       <w:rPr>
         <w:noProof/>
       </w:rPr>
-      <w:t>5/19/2015 11:21:12 AM</w:t>
+      <w:t>5/21/2015 2:34:12 PM</w:t>
     </w:r>
     <w:r>
       <w:rPr>
@@ -3241,7 +3282,7 @@
         <w:sz w:val="16"/>
         <w:szCs w:val="16"/>
       </w:rPr>
-      <w:t>4</w:t>
+      <w:t>7</w:t>
     </w:r>
     <w:r>
       <w:rPr>
@@ -8733,21 +8774,6 @@
 </file>
 
 <file path=customXml/item1.xml><?xml version="1.0" encoding="utf-8"?>
-<p:properties xmlns:p="http://schemas.microsoft.com/office/2006/metadata/properties" xmlns:xsi="http://www.w3.org/2001/XMLSchema-instance">
-  <documentManagement/>
-</p:properties>
-</file>
-
-<file path=customXml/item2.xml><?xml version="1.0" encoding="utf-8"?>
-<?mso-contentType ?>
-<FormTemplates xmlns="http://schemas.microsoft.com/sharepoint/v3/contenttype/forms">
-  <Display>DocumentLibraryForm</Display>
-  <Edit>DocumentLibraryForm</Edit>
-  <New>DocumentLibraryForm</New>
-</FormTemplates>
-</file>
-
-<file path=customXml/item3.xml><?xml version="1.0" encoding="utf-8"?>
 <ct:contentTypeSchema xmlns:ct="http://schemas.microsoft.com/office/2006/metadata/contentType" xmlns:ma="http://schemas.microsoft.com/office/2006/metadata/properties/metaAttributes" ct:_="" ma:_="" ma:contentTypeName="Document" ma:contentTypeID="0x01010007B1D441ADEC8642ABD94220A12323FC" ma:contentTypeVersion="0" ma:contentTypeDescription="Create a new document." ma:contentTypeScope="" ma:versionID="004e9817178017d7dbe120b842248b7f">
   <xsd:schema xmlns:xsd="http://www.w3.org/2001/XMLSchema" xmlns:xs="http://www.w3.org/2001/XMLSchema" xmlns:p="http://schemas.microsoft.com/office/2006/metadata/properties" targetNamespace="http://schemas.microsoft.com/office/2006/metadata/properties" ma:root="true" ma:fieldsID="c64490b4aec6201516c3a874156f37b2">
     <xsd:element name="properties">
@@ -8861,27 +8887,26 @@
 </ct:contentTypeSchema>
 </file>
 
+<file path=customXml/item2.xml><?xml version="1.0" encoding="utf-8"?>
+<?mso-contentType ?>
+<FormTemplates xmlns="http://schemas.microsoft.com/sharepoint/v3/contenttype/forms">
+  <Display>DocumentLibraryForm</Display>
+  <Edit>DocumentLibraryForm</Edit>
+  <New>DocumentLibraryForm</New>
+</FormTemplates>
+</file>
+
+<file path=customXml/item3.xml><?xml version="1.0" encoding="utf-8"?>
+<p:properties xmlns:p="http://schemas.microsoft.com/office/2006/metadata/properties" xmlns:xsi="http://www.w3.org/2001/XMLSchema-instance">
+  <documentManagement/>
+</p:properties>
+</file>
+
 <file path=customXml/item4.xml><?xml version="1.0" encoding="utf-8"?>
 <b:Sources xmlns:b="http://schemas.openxmlformats.org/officeDocument/2006/bibliography" xmlns="http://schemas.openxmlformats.org/officeDocument/2006/bibliography" SelectedStyle="\APA.XSL" StyleName="APA"/>
 </file>
 
 <file path=customXml/itemProps1.xml><?xml version="1.0" encoding="utf-8"?>
-<ds:datastoreItem xmlns:ds="http://schemas.openxmlformats.org/officeDocument/2006/customXml" ds:itemID="{E5265DE5-3E8E-4120-8280-8EC419E03148}">
-  <ds:schemaRefs>
-    <ds:schemaRef ds:uri="http://schemas.microsoft.com/office/2006/metadata/properties"/>
-  </ds:schemaRefs>
-</ds:datastoreItem>
-</file>
-
-<file path=customXml/itemProps2.xml><?xml version="1.0" encoding="utf-8"?>
-<ds:datastoreItem xmlns:ds="http://schemas.openxmlformats.org/officeDocument/2006/customXml" ds:itemID="{3CBB50F0-8F85-42BF-AC23-9DA2DC66E259}">
-  <ds:schemaRefs>
-    <ds:schemaRef ds:uri="http://schemas.microsoft.com/sharepoint/v3/contenttype/forms"/>
-  </ds:schemaRefs>
-</ds:datastoreItem>
-</file>
-
-<file path=customXml/itemProps3.xml><?xml version="1.0" encoding="utf-8"?>
 <ds:datastoreItem xmlns:ds="http://schemas.openxmlformats.org/officeDocument/2006/customXml" ds:itemID="{BA7BD11F-C275-40DD-82C9-C791F093B530}">
   <ds:schemaRefs>
     <ds:schemaRef ds:uri="http://schemas.microsoft.com/office/2006/metadata/contentType"/>
@@ -8897,8 +8922,24 @@
 </ds:datastoreItem>
 </file>
 
+<file path=customXml/itemProps2.xml><?xml version="1.0" encoding="utf-8"?>
+<ds:datastoreItem xmlns:ds="http://schemas.openxmlformats.org/officeDocument/2006/customXml" ds:itemID="{3CBB50F0-8F85-42BF-AC23-9DA2DC66E259}">
+  <ds:schemaRefs>
+    <ds:schemaRef ds:uri="http://schemas.microsoft.com/sharepoint/v3/contenttype/forms"/>
+  </ds:schemaRefs>
+</ds:datastoreItem>
+</file>
+
+<file path=customXml/itemProps3.xml><?xml version="1.0" encoding="utf-8"?>
+<ds:datastoreItem xmlns:ds="http://schemas.openxmlformats.org/officeDocument/2006/customXml" ds:itemID="{E5265DE5-3E8E-4120-8280-8EC419E03148}">
+  <ds:schemaRefs>
+    <ds:schemaRef ds:uri="http://schemas.microsoft.com/office/2006/metadata/properties"/>
+  </ds:schemaRefs>
+</ds:datastoreItem>
+</file>
+
 <file path=customXml/itemProps4.xml><?xml version="1.0" encoding="utf-8"?>
-<ds:datastoreItem xmlns:ds="http://schemas.openxmlformats.org/officeDocument/2006/customXml" ds:itemID="{CB3D0DDD-5ED7-42F1-A48C-9E78559A5173}">
+<ds:datastoreItem xmlns:ds="http://schemas.openxmlformats.org/officeDocument/2006/customXml" ds:itemID="{63C31138-8BC9-418D-A956-08BF77E991E7}">
   <ds:schemaRefs>
     <ds:schemaRef ds:uri="http://schemas.openxmlformats.org/officeDocument/2006/bibliography"/>
   </ds:schemaRefs>

</xml_diff>